<commit_message>
built In userManual added, refresh button. Update fixed (only update when changes are made)
</commit_message>
<xml_diff>
--- a/Foprm - UserManual.docx
+++ b/Foprm - UserManual.docx
@@ -1,6 +1,6 @@
 
 <file path=word/document.xml><?xml version="1.0" encoding="utf-8"?>
-<w:document xmlns:wpc="http://schemas.microsoft.com/office/word/2010/wordprocessingCanvas" xmlns:cx="http://schemas.microsoft.com/office/drawing/2014/chartex" xmlns:cx1="http://schemas.microsoft.com/office/drawing/2015/9/8/chartex" xmlns:cx2="http://schemas.microsoft.com/office/drawing/2015/10/21/chartex" xmlns:cx3="http://schemas.microsoft.com/office/drawing/2016/5/9/chartex" xmlns:cx4="http://schemas.microsoft.com/office/drawing/2016/5/10/chartex" xmlns:cx5="http://schemas.microsoft.com/office/drawing/2016/5/11/chartex" xmlns:cx6="http://schemas.microsoft.com/office/drawing/2016/5/12/chartex" xmlns:cx7="http://schemas.microsoft.com/office/drawing/2016/5/13/chartex" xmlns:cx8="http://schemas.microsoft.com/office/drawing/2016/5/14/chartex" xmlns:mc="http://schemas.openxmlformats.org/markup-compatibility/2006" xmlns:aink="http://schemas.microsoft.com/office/drawing/2016/ink" xmlns:am3d="http://schemas.microsoft.com/office/drawing/2017/model3d" xmlns:o="urn:schemas-microsoft-com:office:office" xmlns:r="http://schemas.openxmlformats.org/officeDocument/2006/relationships" xmlns:m="http://schemas.openxmlformats.org/officeDocument/2006/math" xmlns:v="urn:schemas-microsoft-com:vml" xmlns:wp14="http://schemas.microsoft.com/office/word/2010/wordprocessingDrawing" xmlns:wp="http://schemas.openxmlformats.org/drawingml/2006/wordprocessingDrawing" xmlns:w10="urn:schemas-microsoft-com:office:word" xmlns:w="http://schemas.openxmlformats.org/wordprocessingml/2006/main" xmlns:w14="http://schemas.microsoft.com/office/word/2010/wordml" xmlns:w15="http://schemas.microsoft.com/office/word/2012/wordml" xmlns:w16cid="http://schemas.microsoft.com/office/word/2016/wordml/cid" xmlns:w16se="http://schemas.microsoft.com/office/word/2015/wordml/symex" xmlns:wpg="http://schemas.microsoft.com/office/word/2010/wordprocessingGroup" xmlns:wpi="http://schemas.microsoft.com/office/word/2010/wordprocessingInk" xmlns:wne="http://schemas.microsoft.com/office/word/2006/wordml" xmlns:wps="http://schemas.microsoft.com/office/word/2010/wordprocessingShape" mc:Ignorable="w14 w15 w16se w16cid wp14">
+<w:document xmlns:wpc="http://schemas.microsoft.com/office/word/2010/wordprocessingCanvas" xmlns:cx="http://schemas.microsoft.com/office/drawing/2014/chartex" xmlns:cx1="http://schemas.microsoft.com/office/drawing/2015/9/8/chartex" xmlns:cx2="http://schemas.microsoft.com/office/drawing/2015/10/21/chartex" xmlns:cx3="http://schemas.microsoft.com/office/drawing/2016/5/9/chartex" xmlns:cx4="http://schemas.microsoft.com/office/drawing/2016/5/10/chartex" xmlns:cx5="http://schemas.microsoft.com/office/drawing/2016/5/11/chartex" xmlns:cx6="http://schemas.microsoft.com/office/drawing/2016/5/12/chartex" xmlns:cx7="http://schemas.microsoft.com/office/drawing/2016/5/13/chartex" xmlns:cx8="http://schemas.microsoft.com/office/drawing/2016/5/14/chartex" xmlns:mc="http://schemas.openxmlformats.org/markup-compatibility/2006" xmlns:aink="http://schemas.microsoft.com/office/drawing/2016/ink" xmlns:am3d="http://schemas.microsoft.com/office/drawing/2017/model3d" xmlns:o="urn:schemas-microsoft-com:office:office" xmlns:oel="http://schemas.microsoft.com/office/2019/extlst" xmlns:r="http://schemas.openxmlformats.org/officeDocument/2006/relationships" xmlns:m="http://schemas.openxmlformats.org/officeDocument/2006/math" xmlns:v="urn:schemas-microsoft-com:vml" xmlns:wp14="http://schemas.microsoft.com/office/word/2010/wordprocessingDrawing" xmlns:wp="http://schemas.openxmlformats.org/drawingml/2006/wordprocessingDrawing" xmlns:w10="urn:schemas-microsoft-com:office:word" xmlns:w="http://schemas.openxmlformats.org/wordprocessingml/2006/main" xmlns:w14="http://schemas.microsoft.com/office/word/2010/wordml" xmlns:w15="http://schemas.microsoft.com/office/word/2012/wordml" xmlns:w16cex="http://schemas.microsoft.com/office/word/2018/wordml/cex" xmlns:w16cid="http://schemas.microsoft.com/office/word/2016/wordml/cid" xmlns:w16="http://schemas.microsoft.com/office/word/2018/wordml" xmlns:w16sdtdh="http://schemas.microsoft.com/office/word/2020/wordml/sdtdatahash" xmlns:w16se="http://schemas.microsoft.com/office/word/2015/wordml/symex" xmlns:wpg="http://schemas.microsoft.com/office/word/2010/wordprocessingGroup" xmlns:wpi="http://schemas.microsoft.com/office/word/2010/wordprocessingInk" xmlns:wne="http://schemas.microsoft.com/office/word/2006/wordml" xmlns:wps="http://schemas.microsoft.com/office/word/2010/wordprocessingShape" mc:Ignorable="w14 w15 w16se w16cid w16 w16cex w16sdtdh wp14">
   <w:body>
     <w:p>
       <w:pPr>
@@ -184,7 +184,6 @@
           <w:color w:val="000000"/>
         </w:rPr>
       </w:pPr>
-      <w:proofErr w:type="spellStart"/>
       <w:r>
         <w:rPr>
           <w:rFonts w:ascii="Arial" w:hAnsi="Arial" w:cs="Arial"/>
@@ -194,7 +193,6 @@
         </w:rPr>
         <w:t>Foprm</w:t>
       </w:r>
-      <w:proofErr w:type="spellEnd"/>
       <w:r>
         <w:rPr>
           <w:rFonts w:ascii="Arial" w:hAnsi="Arial" w:cs="Arial"/>
@@ -244,25 +242,7 @@
           <w:szCs w:val="24"/>
           <w:lang w:val="en-US"/>
         </w:rPr>
-        <w:t xml:space="preserve"> the user manual, you will find how to use and get the most out of the </w:t>
-      </w:r>
-      <w:proofErr w:type="spellStart"/>
-      <w:r>
-        <w:rPr>
-          <w:sz w:val="24"/>
-          <w:szCs w:val="24"/>
-          <w:lang w:val="en-US"/>
-        </w:rPr>
-        <w:t>Foprm’s</w:t>
-      </w:r>
-      <w:proofErr w:type="spellEnd"/>
-      <w:r>
-        <w:rPr>
-          <w:sz w:val="24"/>
-          <w:szCs w:val="24"/>
-          <w:lang w:val="en-US"/>
-        </w:rPr>
-        <w:t xml:space="preserve"> features such as “Create”, “View”, “Edit/Update”, “Merge” and “Print”.</w:t>
+        <w:t xml:space="preserve"> the user manual, you will find how to use and get the most out of the Foprm’s features such as “Create”, “View”, “Edit/Update”, “Merge” and “Print”.</w:t>
       </w:r>
     </w:p>
     <w:p>
@@ -715,8 +695,6 @@
           <w:lang w:val="en-US"/>
         </w:rPr>
       </w:pPr>
-      <w:bookmarkStart w:id="0" w:name="_GoBack"/>
-      <w:bookmarkEnd w:id="0"/>
       <w:r>
         <w:rPr>
           <w:lang w:val="en-US"/>
@@ -1073,9 +1051,9 @@
         </w:rPr>
         <w:lastRenderedPageBreak/>
         <w:drawing>
-          <wp:inline distT="0" distB="0" distL="0" distR="0" wp14:anchorId="1F40E9E6" wp14:editId="2D52DF48">
-            <wp:extent cx="5415379" cy="4648200"/>
-            <wp:effectExtent l="0" t="0" r="0" b="0"/>
+          <wp:inline distT="0" distB="0" distL="0" distR="0" wp14:anchorId="1F40E9E6" wp14:editId="7B5141CE">
+            <wp:extent cx="5143500" cy="4414837"/>
+            <wp:effectExtent l="0" t="0" r="0" b="5080"/>
             <wp:docPr id="24" name="Picture 24" descr="Graphical user interface&#10;&#10;Description automatically generated"/>
             <wp:cNvGraphicFramePr>
               <a:graphicFrameLocks xmlns:a="http://schemas.openxmlformats.org/drawingml/2006/main" noChangeAspect="1"/>
@@ -1096,7 +1074,7 @@
                   <pic:spPr>
                     <a:xfrm>
                       <a:off x="0" y="0"/>
-                      <a:ext cx="5417441" cy="4649970"/>
+                      <a:ext cx="5148268" cy="4418929"/>
                     </a:xfrm>
                     <a:prstGeom prst="rect">
                       <a:avLst/>
@@ -2085,21 +2063,7 @@
         <w:rPr>
           <w:lang w:val="en-US"/>
         </w:rPr>
-        <w:t xml:space="preserve">--Printed file locates in </w:t>
-      </w:r>
-      <w:proofErr w:type="spellStart"/>
-      <w:r>
-        <w:rPr>
-          <w:lang w:val="en-US"/>
-        </w:rPr>
-        <w:t>Foprm’s</w:t>
-      </w:r>
-      <w:proofErr w:type="spellEnd"/>
-      <w:r>
-        <w:rPr>
-          <w:lang w:val="en-US"/>
-        </w:rPr>
-        <w:t xml:space="preserve"> subfolder called Documents--</w:t>
+        <w:t>--Printed file locates in Foprm’s subfolder called Documents--</w:t>
       </w:r>
     </w:p>
     <w:p>
@@ -2516,21 +2480,7 @@
         <w:rPr>
           <w:lang w:val="en-US"/>
         </w:rPr>
-        <w:t xml:space="preserve">After pressing </w:t>
-      </w:r>
-      <w:proofErr w:type="gramStart"/>
-      <w:r>
-        <w:rPr>
-          <w:lang w:val="en-US"/>
-        </w:rPr>
-        <w:t>Yes</w:t>
-      </w:r>
-      <w:proofErr w:type="gramEnd"/>
-      <w:r>
-        <w:rPr>
-          <w:lang w:val="en-US"/>
-        </w:rPr>
-        <w:t xml:space="preserve"> this Box will pop up</w:t>
+        <w:t>After pressing Yes this Box will pop up</w:t>
       </w:r>
     </w:p>
     <w:p>
@@ -2593,21 +2543,7 @@
         <w:rPr>
           <w:lang w:val="en-US"/>
         </w:rPr>
-        <w:t xml:space="preserve">After pressing </w:t>
-      </w:r>
-      <w:proofErr w:type="gramStart"/>
-      <w:r>
-        <w:rPr>
-          <w:lang w:val="en-US"/>
-        </w:rPr>
-        <w:t>Ok</w:t>
-      </w:r>
-      <w:proofErr w:type="gramEnd"/>
-      <w:r>
-        <w:rPr>
-          <w:lang w:val="en-US"/>
-        </w:rPr>
-        <w:t xml:space="preserve"> you will return to the main form</w:t>
+        <w:t>After pressing Ok you will return to the main form</w:t>
       </w:r>
     </w:p>
     <w:p>
@@ -2836,16 +2772,14 @@
     <w:p>
       <w:pPr>
         <w:pStyle w:val="Heading2"/>
-        <w:rPr>
-          <w:lang w:val="en-US"/>
-        </w:rPr>
-      </w:pPr>
-      <w:r>
-        <w:rPr>
-          <w:lang w:val="en-US"/>
-        </w:rPr>
-        <w:t xml:space="preserve">2.9 </w:t>
-      </w:r>
+        <w:numPr>
+          <w:ilvl w:val="1"/>
+          <w:numId w:val="13"/>
+        </w:numPr>
+        <w:rPr>
+          <w:lang w:val="en-US"/>
+        </w:rPr>
+      </w:pPr>
       <w:r>
         <w:rPr>
           <w:lang w:val="en-US"/>
@@ -2856,15 +2790,88 @@
     <w:p>
       <w:pPr>
         <w:ind w:left="720"/>
-        <w:rPr>
-          <w:lang w:val="en-US"/>
-        </w:rPr>
-      </w:pPr>
-      <w:r>
-        <w:rPr>
-          <w:lang w:val="en-US"/>
-        </w:rPr>
-        <w:t>After perform “Find” and “Sort”, user may find themselves being stuck in the result screen. To refresh the list view, press “F5”.</w:t>
+        <w:jc w:val="both"/>
+        <w:rPr>
+          <w:lang w:val="en-US"/>
+        </w:rPr>
+      </w:pPr>
+      <w:r>
+        <w:rPr>
+          <w:lang w:val="en-US"/>
+        </w:rPr>
+        <w:t xml:space="preserve">After </w:t>
+      </w:r>
+      <w:r>
+        <w:rPr>
+          <w:lang w:val="en-US"/>
+        </w:rPr>
+        <w:t>performing</w:t>
+      </w:r>
+      <w:r>
+        <w:rPr>
+          <w:lang w:val="en-US"/>
+        </w:rPr>
+        <w:t xml:space="preserve"> “Find” and “Sort”, user may find themselves being stuck in the result screen. To refresh the list view, press “F5”</w:t>
+      </w:r>
+      <w:r>
+        <w:rPr>
+          <w:lang w:val="en-US"/>
+        </w:rPr>
+        <w:t xml:space="preserve"> or click “Refresh”</w:t>
+      </w:r>
+      <w:r>
+        <w:rPr>
+          <w:lang w:val="en-US"/>
+        </w:rPr>
+        <w:t>.</w:t>
+      </w:r>
+    </w:p>
+    <w:p>
+      <w:pPr>
+        <w:jc w:val="center"/>
+        <w:rPr>
+          <w:lang w:val="en-US"/>
+        </w:rPr>
+      </w:pPr>
+      <w:r>
+        <w:rPr>
+          <w:noProof/>
+        </w:rPr>
+        <w:drawing>
+          <wp:inline distT="0" distB="0" distL="0" distR="0" wp14:anchorId="7E28B675" wp14:editId="1EBFE773">
+            <wp:extent cx="5010150" cy="3190751"/>
+            <wp:effectExtent l="0" t="0" r="0" b="0"/>
+            <wp:docPr id="8" name="Picture 8" descr="A picture containing table&#10;&#10;Description automatically generated"/>
+            <wp:cNvGraphicFramePr>
+              <a:graphicFrameLocks xmlns:a="http://schemas.openxmlformats.org/drawingml/2006/main" noChangeAspect="1"/>
+            </wp:cNvGraphicFramePr>
+            <a:graphic xmlns:a="http://schemas.openxmlformats.org/drawingml/2006/main">
+              <a:graphicData uri="http://schemas.openxmlformats.org/drawingml/2006/picture">
+                <pic:pic xmlns:pic="http://schemas.openxmlformats.org/drawingml/2006/picture">
+                  <pic:nvPicPr>
+                    <pic:cNvPr id="8" name="Picture 8" descr="A picture containing table&#10;&#10;Description automatically generated"/>
+                    <pic:cNvPicPr/>
+                  </pic:nvPicPr>
+                  <pic:blipFill>
+                    <a:blip r:embed="rId35"/>
+                    <a:stretch>
+                      <a:fillRect/>
+                    </a:stretch>
+                  </pic:blipFill>
+                  <pic:spPr>
+                    <a:xfrm>
+                      <a:off x="0" y="0"/>
+                      <a:ext cx="5025492" cy="3200522"/>
+                    </a:xfrm>
+                    <a:prstGeom prst="rect">
+                      <a:avLst/>
+                    </a:prstGeom>
+                  </pic:spPr>
+                </pic:pic>
+              </a:graphicData>
+            </a:graphic>
+          </wp:inline>
+        </w:drawing>
       </w:r>
     </w:p>
     <w:p>
@@ -2931,7 +2938,7 @@
 </file>
 
 <file path=word/numbering.xml><?xml version="1.0" encoding="utf-8"?>
-<w:numbering xmlns:wpc="http://schemas.microsoft.com/office/word/2010/wordprocessingCanvas" xmlns:cx="http://schemas.microsoft.com/office/drawing/2014/chartex" xmlns:cx1="http://schemas.microsoft.com/office/drawing/2015/9/8/chartex" xmlns:cx2="http://schemas.microsoft.com/office/drawing/2015/10/21/chartex" xmlns:cx3="http://schemas.microsoft.com/office/drawing/2016/5/9/chartex" xmlns:cx4="http://schemas.microsoft.com/office/drawing/2016/5/10/chartex" xmlns:cx5="http://schemas.microsoft.com/office/drawing/2016/5/11/chartex" xmlns:cx6="http://schemas.microsoft.com/office/drawing/2016/5/12/chartex" xmlns:cx7="http://schemas.microsoft.com/office/drawing/2016/5/13/chartex" xmlns:cx8="http://schemas.microsoft.com/office/drawing/2016/5/14/chartex" xmlns:mc="http://schemas.openxmlformats.org/markup-compatibility/2006" xmlns:aink="http://schemas.microsoft.com/office/drawing/2016/ink" xmlns:am3d="http://schemas.microsoft.com/office/drawing/2017/model3d" xmlns:o="urn:schemas-microsoft-com:office:office" xmlns:r="http://schemas.openxmlformats.org/officeDocument/2006/relationships" xmlns:m="http://schemas.openxmlformats.org/officeDocument/2006/math" xmlns:v="urn:schemas-microsoft-com:vml" xmlns:wp14="http://schemas.microsoft.com/office/word/2010/wordprocessingDrawing" xmlns:wp="http://schemas.openxmlformats.org/drawingml/2006/wordprocessingDrawing" xmlns:w10="urn:schemas-microsoft-com:office:word" xmlns:w="http://schemas.openxmlformats.org/wordprocessingml/2006/main" xmlns:w14="http://schemas.microsoft.com/office/word/2010/wordml" xmlns:w15="http://schemas.microsoft.com/office/word/2012/wordml" xmlns:w16cid="http://schemas.microsoft.com/office/word/2016/wordml/cid" xmlns:w16se="http://schemas.microsoft.com/office/word/2015/wordml/symex" xmlns:wpg="http://schemas.microsoft.com/office/word/2010/wordprocessingGroup" xmlns:wpi="http://schemas.microsoft.com/office/word/2010/wordprocessingInk" xmlns:wne="http://schemas.microsoft.com/office/word/2006/wordml" xmlns:wps="http://schemas.microsoft.com/office/word/2010/wordprocessingShape" mc:Ignorable="w14 w15 w16se w16cid wp14">
+<w:numbering xmlns:wpc="http://schemas.microsoft.com/office/word/2010/wordprocessingCanvas" xmlns:cx="http://schemas.microsoft.com/office/drawing/2014/chartex" xmlns:cx1="http://schemas.microsoft.com/office/drawing/2015/9/8/chartex" xmlns:cx2="http://schemas.microsoft.com/office/drawing/2015/10/21/chartex" xmlns:cx3="http://schemas.microsoft.com/office/drawing/2016/5/9/chartex" xmlns:cx4="http://schemas.microsoft.com/office/drawing/2016/5/10/chartex" xmlns:cx5="http://schemas.microsoft.com/office/drawing/2016/5/11/chartex" xmlns:cx6="http://schemas.microsoft.com/office/drawing/2016/5/12/chartex" xmlns:cx7="http://schemas.microsoft.com/office/drawing/2016/5/13/chartex" xmlns:cx8="http://schemas.microsoft.com/office/drawing/2016/5/14/chartex" xmlns:mc="http://schemas.openxmlformats.org/markup-compatibility/2006" xmlns:aink="http://schemas.microsoft.com/office/drawing/2016/ink" xmlns:am3d="http://schemas.microsoft.com/office/drawing/2017/model3d" xmlns:o="urn:schemas-microsoft-com:office:office" xmlns:oel="http://schemas.microsoft.com/office/2019/extlst" xmlns:r="http://schemas.openxmlformats.org/officeDocument/2006/relationships" xmlns:m="http://schemas.openxmlformats.org/officeDocument/2006/math" xmlns:v="urn:schemas-microsoft-com:vml" xmlns:wp14="http://schemas.microsoft.com/office/word/2010/wordprocessingDrawing" xmlns:wp="http://schemas.openxmlformats.org/drawingml/2006/wordprocessingDrawing" xmlns:w10="urn:schemas-microsoft-com:office:word" xmlns:w="http://schemas.openxmlformats.org/wordprocessingml/2006/main" xmlns:w14="http://schemas.microsoft.com/office/word/2010/wordml" xmlns:w15="http://schemas.microsoft.com/office/word/2012/wordml" xmlns:w16cex="http://schemas.microsoft.com/office/word/2018/wordml/cex" xmlns:w16cid="http://schemas.microsoft.com/office/word/2016/wordml/cid" xmlns:w16="http://schemas.microsoft.com/office/word/2018/wordml" xmlns:w16sdtdh="http://schemas.microsoft.com/office/word/2020/wordml/sdtdatahash" xmlns:w16se="http://schemas.microsoft.com/office/word/2015/wordml/symex" xmlns:wpg="http://schemas.microsoft.com/office/word/2010/wordprocessingGroup" xmlns:wpi="http://schemas.microsoft.com/office/word/2010/wordprocessingInk" xmlns:wne="http://schemas.microsoft.com/office/word/2006/wordml" xmlns:wps="http://schemas.microsoft.com/office/word/2010/wordprocessingShape" mc:Ignorable="w14 w15 w16se w16cid w16 w16cex w16sdtdh wp14">
   <w:abstractNum w:abstractNumId="0" w15:restartNumberingAfterBreak="0">
     <w:nsid w:val="003E6F71"/>
     <w:multiLevelType w:val="hybridMultilevel"/>
@@ -5149,80 +5156,80 @@
       </w:pPr>
     </w:lvl>
   </w:abstractNum>
-  <w:num w:numId="1">
+  <w:num w:numId="1" w16cid:durableId="261227073">
     <w:abstractNumId w:val="13"/>
   </w:num>
-  <w:num w:numId="2">
+  <w:num w:numId="2" w16cid:durableId="1519273032">
     <w:abstractNumId w:val="22"/>
   </w:num>
-  <w:num w:numId="3">
+  <w:num w:numId="3" w16cid:durableId="1736394016">
     <w:abstractNumId w:val="8"/>
   </w:num>
-  <w:num w:numId="4">
+  <w:num w:numId="4" w16cid:durableId="214850545">
     <w:abstractNumId w:val="7"/>
   </w:num>
-  <w:num w:numId="5">
+  <w:num w:numId="5" w16cid:durableId="1198615969">
     <w:abstractNumId w:val="19"/>
   </w:num>
-  <w:num w:numId="6">
+  <w:num w:numId="6" w16cid:durableId="1246963051">
     <w:abstractNumId w:val="0"/>
   </w:num>
-  <w:num w:numId="7">
+  <w:num w:numId="7" w16cid:durableId="950554642">
     <w:abstractNumId w:val="1"/>
   </w:num>
-  <w:num w:numId="8">
+  <w:num w:numId="8" w16cid:durableId="727218029">
     <w:abstractNumId w:val="3"/>
   </w:num>
-  <w:num w:numId="9">
+  <w:num w:numId="9" w16cid:durableId="28796715">
     <w:abstractNumId w:val="11"/>
   </w:num>
-  <w:num w:numId="10">
+  <w:num w:numId="10" w16cid:durableId="961885778">
     <w:abstractNumId w:val="20"/>
   </w:num>
-  <w:num w:numId="11">
+  <w:num w:numId="11" w16cid:durableId="1681350692">
     <w:abstractNumId w:val="6"/>
   </w:num>
-  <w:num w:numId="12">
+  <w:num w:numId="12" w16cid:durableId="1881282646">
     <w:abstractNumId w:val="18"/>
   </w:num>
-  <w:num w:numId="13">
+  <w:num w:numId="13" w16cid:durableId="1490366495">
     <w:abstractNumId w:val="5"/>
   </w:num>
-  <w:num w:numId="14">
+  <w:num w:numId="14" w16cid:durableId="558711786">
     <w:abstractNumId w:val="21"/>
   </w:num>
-  <w:num w:numId="15">
+  <w:num w:numId="15" w16cid:durableId="523137549">
     <w:abstractNumId w:val="17"/>
   </w:num>
-  <w:num w:numId="16">
+  <w:num w:numId="16" w16cid:durableId="1403211485">
     <w:abstractNumId w:val="2"/>
   </w:num>
-  <w:num w:numId="17">
+  <w:num w:numId="17" w16cid:durableId="88963339">
     <w:abstractNumId w:val="14"/>
   </w:num>
-  <w:num w:numId="18">
+  <w:num w:numId="18" w16cid:durableId="1621108578">
     <w:abstractNumId w:val="12"/>
   </w:num>
-  <w:num w:numId="19">
+  <w:num w:numId="19" w16cid:durableId="1817339512">
     <w:abstractNumId w:val="4"/>
   </w:num>
-  <w:num w:numId="20">
+  <w:num w:numId="20" w16cid:durableId="2124566438">
     <w:abstractNumId w:val="15"/>
   </w:num>
-  <w:num w:numId="21">
+  <w:num w:numId="21" w16cid:durableId="505555371">
     <w:abstractNumId w:val="9"/>
   </w:num>
-  <w:num w:numId="22">
+  <w:num w:numId="22" w16cid:durableId="103352820">
     <w:abstractNumId w:val="16"/>
   </w:num>
-  <w:num w:numId="23">
+  <w:num w:numId="23" w16cid:durableId="1416130422">
     <w:abstractNumId w:val="10"/>
   </w:num>
 </w:numbering>
 </file>
 
 <file path=word/styles.xml><?xml version="1.0" encoding="utf-8"?>
-<w:styles xmlns:mc="http://schemas.openxmlformats.org/markup-compatibility/2006" xmlns:r="http://schemas.openxmlformats.org/officeDocument/2006/relationships" xmlns:w="http://schemas.openxmlformats.org/wordprocessingml/2006/main" xmlns:w14="http://schemas.microsoft.com/office/word/2010/wordml" xmlns:w15="http://schemas.microsoft.com/office/word/2012/wordml" xmlns:w16cid="http://schemas.microsoft.com/office/word/2016/wordml/cid" xmlns:w16se="http://schemas.microsoft.com/office/word/2015/wordml/symex" mc:Ignorable="w14 w15 w16se w16cid">
+<w:styles xmlns:mc="http://schemas.openxmlformats.org/markup-compatibility/2006" xmlns:r="http://schemas.openxmlformats.org/officeDocument/2006/relationships" xmlns:w="http://schemas.openxmlformats.org/wordprocessingml/2006/main" xmlns:w14="http://schemas.microsoft.com/office/word/2010/wordml" xmlns:w15="http://schemas.microsoft.com/office/word/2012/wordml" xmlns:w16cex="http://schemas.microsoft.com/office/word/2018/wordml/cex" xmlns:w16cid="http://schemas.microsoft.com/office/word/2016/wordml/cid" xmlns:w16="http://schemas.microsoft.com/office/word/2018/wordml" xmlns:w16sdtdh="http://schemas.microsoft.com/office/word/2020/wordml/sdtdatahash" xmlns:w16se="http://schemas.microsoft.com/office/word/2015/wordml/symex" mc:Ignorable="w14 w15 w16se w16cid w16 w16cex w16sdtdh">
   <w:docDefaults>
     <w:rPrDefault>
       <w:rPr>
@@ -5238,7 +5245,7 @@
       </w:pPr>
     </w:pPrDefault>
   </w:docDefaults>
-  <w:latentStyles w:defLockedState="0" w:defUIPriority="99" w:defSemiHidden="0" w:defUnhideWhenUsed="0" w:defQFormat="0" w:count="375">
+  <w:latentStyles w:defLockedState="0" w:defUIPriority="99" w:defSemiHidden="0" w:defUnhideWhenUsed="0" w:defQFormat="0" w:count="376">
     <w:lsdException w:name="Normal" w:uiPriority="0" w:qFormat="1"/>
     <w:lsdException w:name="heading 1" w:uiPriority="9" w:qFormat="1"/>
     <w:lsdException w:name="heading 2" w:semiHidden="1" w:uiPriority="9" w:unhideWhenUsed="1" w:qFormat="1"/>
@@ -5344,7 +5351,6 @@
     <w:lsdException w:name="HTML Sample" w:semiHidden="1" w:unhideWhenUsed="1"/>
     <w:lsdException w:name="HTML Typewriter" w:semiHidden="1" w:unhideWhenUsed="1"/>
     <w:lsdException w:name="HTML Variable" w:semiHidden="1" w:unhideWhenUsed="1"/>
-    <w:lsdException w:name="Normal Table" w:semiHidden="1" w:unhideWhenUsed="1"/>
     <w:lsdException w:name="annotation subject" w:semiHidden="1" w:unhideWhenUsed="1"/>
     <w:lsdException w:name="No List" w:semiHidden="1" w:unhideWhenUsed="1"/>
     <w:lsdException w:name="Outline List 1" w:semiHidden="1" w:unhideWhenUsed="1"/>
@@ -5391,10 +5397,8 @@
     <w:lsdException w:name="Table Subtle 2" w:semiHidden="1" w:unhideWhenUsed="1"/>
     <w:lsdException w:name="Table Web 1" w:semiHidden="1" w:unhideWhenUsed="1"/>
     <w:lsdException w:name="Table Web 2" w:semiHidden="1" w:unhideWhenUsed="1"/>
-    <w:lsdException w:name="Table Web 3" w:semiHidden="1" w:unhideWhenUsed="1"/>
     <w:lsdException w:name="Balloon Text" w:semiHidden="1" w:unhideWhenUsed="1"/>
     <w:lsdException w:name="Table Grid" w:uiPriority="39"/>
-    <w:lsdException w:name="Table Theme" w:semiHidden="1" w:unhideWhenUsed="1"/>
     <w:lsdException w:name="Placeholder Text" w:semiHidden="1"/>
     <w:lsdException w:name="No Spacing" w:uiPriority="1" w:qFormat="1"/>
     <w:lsdException w:name="Light Shading" w:uiPriority="60"/>
@@ -5614,6 +5618,7 @@
     <w:lsdException w:name="Smart Hyperlink" w:semiHidden="1" w:unhideWhenUsed="1"/>
     <w:lsdException w:name="Hashtag" w:semiHidden="1" w:unhideWhenUsed="1"/>
     <w:lsdException w:name="Unresolved Mention" w:semiHidden="1" w:unhideWhenUsed="1"/>
+    <w:lsdException w:name="Smart Link" w:semiHidden="1" w:unhideWhenUsed="1"/>
   </w:latentStyles>
   <w:style w:type="paragraph" w:default="1" w:styleId="Normal">
     <w:name w:val="Normal"/>

</xml_diff>